<commit_message>
Tony proof reading up to rekognition
</commit_message>
<xml_diff>
--- a/Documentation/Project Plan.docx
+++ b/Documentation/Project Plan.docx
@@ -2888,7 +2888,7 @@
       </w:r>
       <w:bookmarkEnd w:id="5"/>
       <w:r>
-        <w:t xml:space="preserve"> Tony DJ</w:t>
+        <w:t xml:space="preserve"> </w:t>
       </w:r>
     </w:p>
     <w:p>
@@ -2902,8 +2902,73 @@
       <w:r>
         <w:t>List of competitors with similar ideas</w:t>
       </w:r>
-      <w:r>
-        <w:t xml:space="preserve"> 5-10</w:t>
+    </w:p>
+    <w:p>
+      <w:pPr>
+        <w:pStyle w:val="ListParagraph"/>
+        <w:numPr>
+          <w:ilvl w:val="1"/>
+          <w:numId w:val="5"/>
+        </w:numPr>
+      </w:pPr>
+      <w:r>
+        <w:t>Visage</w:t>
+      </w:r>
+    </w:p>
+    <w:p>
+      <w:pPr>
+        <w:pStyle w:val="ListParagraph"/>
+        <w:numPr>
+          <w:ilvl w:val="1"/>
+          <w:numId w:val="5"/>
+        </w:numPr>
+      </w:pPr>
+      <w:proofErr w:type="spellStart"/>
+      <w:r>
+        <w:t>Passwordless</w:t>
+      </w:r>
+      <w:proofErr w:type="spellEnd"/>
+      <w:r>
+        <w:t xml:space="preserve"> Authentication using Facial Recognition for Websites Final Project Report</w:t>
+      </w:r>
+    </w:p>
+    <w:p>
+      <w:pPr>
+        <w:pStyle w:val="ListParagraph"/>
+        <w:numPr>
+          <w:ilvl w:val="1"/>
+          <w:numId w:val="5"/>
+        </w:numPr>
+      </w:pPr>
+      <w:r>
+        <w:t>Home Dermatologist – A skin cancer screening web app using Machine Learning and Image Processing</w:t>
+      </w:r>
+    </w:p>
+    <w:p>
+      <w:pPr>
+        <w:pStyle w:val="ListParagraph"/>
+        <w:numPr>
+          <w:ilvl w:val="1"/>
+          <w:numId w:val="5"/>
+        </w:numPr>
+      </w:pPr>
+      <w:r>
+        <w:t>EVA – An Electronic Voting Web Application with Facial Recognition Verificati</w:t>
+      </w:r>
+      <w:r>
+        <w:t>on</w:t>
+      </w:r>
+    </w:p>
+    <w:p>
+      <w:pPr>
+        <w:pStyle w:val="ListParagraph"/>
+        <w:numPr>
+          <w:ilvl w:val="1"/>
+          <w:numId w:val="5"/>
+        </w:numPr>
+      </w:pPr>
+      <w:r>
+        <w:t>Home Security Door Lock, Alarm and Facial Recognition Surveillance Camera Controlled by a Remote Android Application</w:t>
       </w:r>
     </w:p>
     <w:p>
@@ -3288,6 +3353,7 @@
         </w:numPr>
       </w:pPr>
       <w:r>
+        <w:lastRenderedPageBreak/>
         <w:t>Name</w:t>
       </w:r>
     </w:p>
@@ -3390,7 +3456,6 @@
         </w:numPr>
       </w:pPr>
       <w:r>
-        <w:lastRenderedPageBreak/>
         <w:t>Facial Hair Colour</w:t>
       </w:r>
     </w:p>
@@ -3806,6 +3871,7 @@
       </w:pPr>
       <w:bookmarkStart w:id="11" w:name="_Toc179901794"/>
       <w:r>
+        <w:lastRenderedPageBreak/>
         <w:t>Presentation</w:t>
       </w:r>
       <w:bookmarkEnd w:id="11"/>
@@ -3915,7 +3981,6 @@
         </w:numPr>
       </w:pPr>
       <w:r>
-        <w:lastRenderedPageBreak/>
         <w:t>Libraries used</w:t>
       </w:r>
     </w:p>
@@ -4961,7 +5026,7 @@
         <w:rFonts w:ascii="Symbol" w:hAnsi="Symbol" w:hint="default"/>
       </w:rPr>
     </w:lvl>
-    <w:lvl w:ilvl="1" w:tplc="18090003" w:tentative="1">
+    <w:lvl w:ilvl="1" w:tplc="18090003">
       <w:start w:val="1"/>
       <w:numFmt w:val="bullet"/>
       <w:lvlText w:val="o"/>
@@ -5805,7 +5870,6 @@
   <w:style w:type="character" w:default="1" w:styleId="DefaultParagraphFont">
     <w:name w:val="Default Paragraph Font"/>
     <w:uiPriority w:val="1"/>
-    <w:semiHidden/>
     <w:unhideWhenUsed/>
   </w:style>
   <w:style w:type="table" w:default="1" w:styleId="TableNormal">

</xml_diff>

<commit_message>
Functions added at bottom
</commit_message>
<xml_diff>
--- a/Documentation/Project Plan.docx
+++ b/Documentation/Project Plan.docx
@@ -2888,7 +2888,7 @@
       </w:r>
       <w:bookmarkEnd w:id="5"/>
       <w:r>
-        <w:t xml:space="preserve"> </w:t>
+        <w:t xml:space="preserve"> Tony DJ</w:t>
       </w:r>
     </w:p>
     <w:p>
@@ -2902,73 +2902,8 @@
       <w:r>
         <w:t>List of competitors with similar ideas</w:t>
       </w:r>
-    </w:p>
-    <w:p>
-      <w:pPr>
-        <w:pStyle w:val="ListParagraph"/>
-        <w:numPr>
-          <w:ilvl w:val="1"/>
-          <w:numId w:val="5"/>
-        </w:numPr>
-      </w:pPr>
-      <w:r>
-        <w:t>Visage</w:t>
-      </w:r>
-    </w:p>
-    <w:p>
-      <w:pPr>
-        <w:pStyle w:val="ListParagraph"/>
-        <w:numPr>
-          <w:ilvl w:val="1"/>
-          <w:numId w:val="5"/>
-        </w:numPr>
-      </w:pPr>
-      <w:proofErr w:type="spellStart"/>
-      <w:r>
-        <w:t>Passwordless</w:t>
-      </w:r>
-      <w:proofErr w:type="spellEnd"/>
-      <w:r>
-        <w:t xml:space="preserve"> Authentication using Facial Recognition for Websites Final Project Report</w:t>
-      </w:r>
-    </w:p>
-    <w:p>
-      <w:pPr>
-        <w:pStyle w:val="ListParagraph"/>
-        <w:numPr>
-          <w:ilvl w:val="1"/>
-          <w:numId w:val="5"/>
-        </w:numPr>
-      </w:pPr>
-      <w:r>
-        <w:t>Home Dermatologist – A skin cancer screening web app using Machine Learning and Image Processing</w:t>
-      </w:r>
-    </w:p>
-    <w:p>
-      <w:pPr>
-        <w:pStyle w:val="ListParagraph"/>
-        <w:numPr>
-          <w:ilvl w:val="1"/>
-          <w:numId w:val="5"/>
-        </w:numPr>
-      </w:pPr>
-      <w:r>
-        <w:t>EVA – An Electronic Voting Web Application with Facial Recognition Verificati</w:t>
-      </w:r>
-      <w:r>
-        <w:t>on</w:t>
-      </w:r>
-    </w:p>
-    <w:p>
-      <w:pPr>
-        <w:pStyle w:val="ListParagraph"/>
-        <w:numPr>
-          <w:ilvl w:val="1"/>
-          <w:numId w:val="5"/>
-        </w:numPr>
-      </w:pPr>
-      <w:r>
-        <w:t>Home Security Door Lock, Alarm and Facial Recognition Surveillance Camera Controlled by a Remote Android Application</w:t>
+      <w:r>
+        <w:t xml:space="preserve"> 5-10</w:t>
       </w:r>
     </w:p>
     <w:p>
@@ -3353,7 +3288,6 @@
         </w:numPr>
       </w:pPr>
       <w:r>
-        <w:lastRenderedPageBreak/>
         <w:t>Name</w:t>
       </w:r>
     </w:p>
@@ -3456,6 +3390,7 @@
         </w:numPr>
       </w:pPr>
       <w:r>
+        <w:lastRenderedPageBreak/>
         <w:t>Facial Hair Colour</w:t>
       </w:r>
     </w:p>
@@ -3871,7 +3806,6 @@
       </w:pPr>
       <w:bookmarkStart w:id="11" w:name="_Toc179901794"/>
       <w:r>
-        <w:lastRenderedPageBreak/>
         <w:t>Presentation</w:t>
       </w:r>
       <w:bookmarkEnd w:id="11"/>
@@ -3981,6 +3915,7 @@
         </w:numPr>
       </w:pPr>
       <w:r>
+        <w:lastRenderedPageBreak/>
         <w:t>Libraries used</w:t>
       </w:r>
     </w:p>
@@ -4044,6 +3979,323 @@
         <w:t>Show Significant contribution to each slide and work done</w:t>
       </w:r>
     </w:p>
+    <w:p/>
+    <w:p>
+      <w:r>
+        <w:t>Functions:</w:t>
+      </w:r>
+      <w:r>
+        <w:br/>
+        <w:t>Read image:</w:t>
+      </w:r>
+    </w:p>
+    <w:p>
+      <w:pPr>
+        <w:ind w:firstLine="720"/>
+      </w:pPr>
+      <w:r>
+        <w:t>Returns image (1 image at time)</w:t>
+      </w:r>
+    </w:p>
+    <w:p>
+      <w:pPr>
+        <w:ind w:firstLine="720"/>
+      </w:pPr>
+      <w:r>
+        <w:t>Tk tinker</w:t>
+      </w:r>
+    </w:p>
+    <w:p>
+      <w:r>
+        <w:t>Read Video</w:t>
+      </w:r>
+      <w:r>
+        <w:t xml:space="preserve"> (extra)</w:t>
+      </w:r>
+      <w:r>
+        <w:t>:</w:t>
+      </w:r>
+    </w:p>
+    <w:p>
+      <w:r>
+        <w:tab/>
+        <w:t>Return Video file</w:t>
+      </w:r>
+    </w:p>
+    <w:p>
+      <w:r>
+        <w:t>Preprocessing</w:t>
+      </w:r>
+      <w:r>
+        <w:t xml:space="preserve"> Image</w:t>
+      </w:r>
+      <w:r>
+        <w:t>:</w:t>
+      </w:r>
+    </w:p>
+    <w:p>
+      <w:r>
+        <w:tab/>
+        <w:t>Parameter frame</w:t>
+      </w:r>
+    </w:p>
+    <w:p>
+      <w:r>
+        <w:tab/>
+        <w:t xml:space="preserve">Resizing </w:t>
+      </w:r>
+    </w:p>
+    <w:p>
+      <w:r>
+        <w:tab/>
+        <w:t>Noise Reduction</w:t>
+      </w:r>
+    </w:p>
+    <w:p>
+      <w:r>
+        <w:tab/>
+        <w:t xml:space="preserve">Equalize Histograms </w:t>
+      </w:r>
+      <w:r>
+        <w:t xml:space="preserve">/ </w:t>
+      </w:r>
+      <w:r>
+        <w:t>Enhance Contrast CLAHE</w:t>
+      </w:r>
+    </w:p>
+    <w:p>
+      <w:r>
+        <w:tab/>
+        <w:t>Normalization (Might not be needed)</w:t>
+      </w:r>
+    </w:p>
+    <w:p>
+      <w:pPr>
+        <w:ind w:firstLine="720"/>
+      </w:pPr>
+      <w:r>
+        <w:t>*UNSHARP MASKING*</w:t>
+      </w:r>
+    </w:p>
+    <w:p>
+      <w:pPr>
+        <w:ind w:firstLine="720"/>
+      </w:pPr>
+      <w:r>
+        <w:t>Vertical Alignments</w:t>
+      </w:r>
+    </w:p>
+    <w:p>
+      <w:pPr>
+        <w:ind w:firstLine="720"/>
+      </w:pPr>
+    </w:p>
+    <w:p>
+      <w:r>
+        <w:tab/>
+      </w:r>
+    </w:p>
+    <w:p>
+      <w:r>
+        <w:t>Combine Frames (extra):</w:t>
+      </w:r>
+    </w:p>
+    <w:p>
+      <w:r>
+        <w:tab/>
+        <w:t>Parameter read in video frame</w:t>
+      </w:r>
+    </w:p>
+    <w:p>
+      <w:r>
+        <w:tab/>
+        <w:t>MotionBlur</w:t>
+      </w:r>
+    </w:p>
+    <w:p/>
+    <w:p>
+      <w:r>
+        <w:t>CaptureROI (FACE):</w:t>
+      </w:r>
+    </w:p>
+    <w:p>
+      <w:r>
+        <w:tab/>
+        <w:t>Parameter preprocessed image</w:t>
+      </w:r>
+    </w:p>
+    <w:p>
+      <w:r>
+        <w:tab/>
+      </w:r>
+    </w:p>
+    <w:p>
+      <w:r>
+        <w:tab/>
+      </w:r>
+    </w:p>
+    <w:p>
+      <w:r>
+        <w:t>DivideQuadrants: (3 rows 1 Column of the image)</w:t>
+      </w:r>
+      <w:r>
+        <w:br/>
+        <w:t>E.G.</w:t>
+      </w:r>
+    </w:p>
+    <w:tbl>
+      <w:tblPr>
+        <w:tblStyle w:val="TableGrid"/>
+        <w:tblW w:w="0" w:type="auto"/>
+        <w:tblLook w:val="04A0" w:firstRow="1" w:lastRow="0" w:firstColumn="1" w:lastColumn="0" w:noHBand="0" w:noVBand="1"/>
+      </w:tblPr>
+      <w:tblGrid>
+        <w:gridCol w:w="2263"/>
+        <w:gridCol w:w="2263"/>
+      </w:tblGrid>
+      <w:tr>
+        <w:trPr>
+          <w:trHeight w:val="217"/>
+        </w:trPr>
+        <w:tc>
+          <w:tcPr>
+            <w:tcW w:w="2263" w:type="dxa"/>
+          </w:tcPr>
+          <w:p>
+            <w:r>
+              <w:lastRenderedPageBreak/>
+              <w:t>Forehead</w:t>
+            </w:r>
+          </w:p>
+        </w:tc>
+        <w:tc>
+          <w:tcPr>
+            <w:tcW w:w="2263" w:type="dxa"/>
+          </w:tcPr>
+          <w:p>
+            <w:r>
+              <w:t>Q1</w:t>
+            </w:r>
+          </w:p>
+        </w:tc>
+      </w:tr>
+      <w:tr>
+        <w:tc>
+          <w:tcPr>
+            <w:tcW w:w="2263" w:type="dxa"/>
+          </w:tcPr>
+          <w:p>
+            <w:r>
+              <w:t>Eyes</w:t>
+            </w:r>
+          </w:p>
+        </w:tc>
+        <w:tc>
+          <w:tcPr>
+            <w:tcW w:w="2263" w:type="dxa"/>
+          </w:tcPr>
+          <w:p>
+            <w:r>
+              <w:t>Q2</w:t>
+            </w:r>
+          </w:p>
+        </w:tc>
+      </w:tr>
+      <w:tr>
+        <w:tc>
+          <w:tcPr>
+            <w:tcW w:w="2263" w:type="dxa"/>
+          </w:tcPr>
+          <w:p>
+            <w:r>
+              <w:t>Mouth</w:t>
+            </w:r>
+          </w:p>
+        </w:tc>
+        <w:tc>
+          <w:tcPr>
+            <w:tcW w:w="2263" w:type="dxa"/>
+          </w:tcPr>
+          <w:p>
+            <w:r>
+              <w:t>Q3</w:t>
+            </w:r>
+          </w:p>
+        </w:tc>
+      </w:tr>
+    </w:tbl>
+    <w:p/>
+    <w:p>
+      <w:r>
+        <w:t>Detectbeard:</w:t>
+      </w:r>
+    </w:p>
+    <w:p>
+      <w:r>
+        <w:tab/>
+        <w:t>Parameter skin_color, Q3</w:t>
+      </w:r>
+    </w:p>
+    <w:p>
+      <w:r>
+        <w:tab/>
+        <w:t xml:space="preserve">Compare average color of Q3 </w:t>
+      </w:r>
+    </w:p>
+    <w:p>
+      <w:r>
+        <w:t>SkinColor functions:</w:t>
+      </w:r>
+      <w:r>
+        <w:br/>
+      </w:r>
+      <w:r>
+        <w:tab/>
+        <w:t>Skin detection on Github</w:t>
+      </w:r>
+    </w:p>
+    <w:p>
+      <w:r>
+        <w:tab/>
+      </w:r>
+    </w:p>
+    <w:p>
+      <w:r>
+        <w:t>Show Image:</w:t>
+      </w:r>
+    </w:p>
+    <w:p>
+      <w:r>
+        <w:t>Parameters:</w:t>
+      </w:r>
+      <w:r>
+        <w:t xml:space="preserve"> Preprocessed</w:t>
+      </w:r>
+      <w:r>
+        <w:t xml:space="preserve"> Image</w:t>
+      </w:r>
+    </w:p>
+    <w:p/>
+    <w:p/>
+    <w:p/>
+    <w:p>
+      <w:r>
+        <w:t>Show Video:</w:t>
+      </w:r>
+    </w:p>
+    <w:p>
+      <w:r>
+        <w:tab/>
+        <w:t>Parameters: Video file</w:t>
+      </w:r>
+    </w:p>
+    <w:p>
+      <w:r>
+        <w:tab/>
+        <w:t>While loop to iterate through frames</w:t>
+      </w:r>
+    </w:p>
+    <w:p/>
     <w:sectPr>
       <w:pgSz w:w="11906" w:h="16838"/>
       <w:pgMar w:top="1440" w:right="1440" w:bottom="1440" w:left="1440" w:header="708" w:footer="708" w:gutter="0"/>
@@ -5026,7 +5278,7 @@
         <w:rFonts w:ascii="Symbol" w:hAnsi="Symbol" w:hint="default"/>
       </w:rPr>
     </w:lvl>
-    <w:lvl w:ilvl="1" w:tplc="18090003">
+    <w:lvl w:ilvl="1" w:tplc="18090003" w:tentative="1">
       <w:start w:val="1"/>
       <w:numFmt w:val="bullet"/>
       <w:lvlText w:val="o"/>
@@ -5870,6 +6122,7 @@
   <w:style w:type="character" w:default="1" w:styleId="DefaultParagraphFont">
     <w:name w:val="Default Paragraph Font"/>
     <w:uiPriority w:val="1"/>
+    <w:semiHidden/>
     <w:unhideWhenUsed/>
   </w:style>
   <w:style w:type="table" w:default="1" w:styleId="TableNormal">

</xml_diff>